<commit_message>
Update static content (#33)
* Update Achievements page.

* Update invitation page.

* Updated osp rules.

* Updated JAF

* Updated IAF

* Updated about us.

* Updated rules in the register page.
</commit_message>
<xml_diff>
--- a/src/staticfiles/Internship-Announcement-Form.docx
+++ b/src/staticfiles/Internship-Announcement-Form.docx
@@ -177,7 +177,51 @@
           <w:szCs w:val="24"/>
           <w:lang w:val="en-GB" w:eastAsia="en-IN"/>
         </w:rPr>
-        <w:t xml:space="preserve">NH-65, Nagaur Road, Karwad, </w:t>
+        <w:t xml:space="preserve">NH-65, </w:t>
+      </w:r>
+      <w:proofErr w:type="spellStart"/>
+      <w:r>
+        <w:rPr>
+          <w:rFonts w:ascii="Candara" w:eastAsia="Candara" w:hAnsi="Candara" w:cs="Candara"/>
+          <w:color w:val="00000A"/>
+          <w:sz w:val="24"/>
+          <w:szCs w:val="24"/>
+          <w:lang w:val="en-GB" w:eastAsia="en-IN"/>
+        </w:rPr>
+        <w:t>Nagaur</w:t>
+      </w:r>
+      <w:proofErr w:type="spellEnd"/>
+      <w:r>
+        <w:rPr>
+          <w:rFonts w:ascii="Candara" w:eastAsia="Candara" w:hAnsi="Candara" w:cs="Candara"/>
+          <w:color w:val="00000A"/>
+          <w:sz w:val="24"/>
+          <w:szCs w:val="24"/>
+          <w:lang w:val="en-GB" w:eastAsia="en-IN"/>
+        </w:rPr>
+        <w:t xml:space="preserve"> Road, </w:t>
+      </w:r>
+      <w:proofErr w:type="spellStart"/>
+      <w:r>
+        <w:rPr>
+          <w:rFonts w:ascii="Candara" w:eastAsia="Candara" w:hAnsi="Candara" w:cs="Candara"/>
+          <w:color w:val="00000A"/>
+          <w:sz w:val="24"/>
+          <w:szCs w:val="24"/>
+          <w:lang w:val="en-GB" w:eastAsia="en-IN"/>
+        </w:rPr>
+        <w:t>Karwad</w:t>
+      </w:r>
+      <w:proofErr w:type="spellEnd"/>
+      <w:r>
+        <w:rPr>
+          <w:rFonts w:ascii="Candara" w:eastAsia="Candara" w:hAnsi="Candara" w:cs="Candara"/>
+          <w:color w:val="00000A"/>
+          <w:sz w:val="24"/>
+          <w:szCs w:val="24"/>
+          <w:lang w:val="en-GB" w:eastAsia="en-IN"/>
+        </w:rPr>
+        <w:t xml:space="preserve">, </w:t>
       </w:r>
       <w:r>
         <w:rPr>
@@ -234,17 +278,7 @@
           <w:sz w:val="20"/>
           <w:shd w:val="clear" w:color="auto" w:fill="FFFFFF"/>
         </w:rPr>
-        <w:t xml:space="preserve">+91 291 </w:t>
-      </w:r>
-      <w:r>
-        <w:rPr>
-          <w:rFonts w:ascii="Arial" w:hAnsi="Arial" w:cs="Arial"/>
-          <w:i/>
-          <w:color w:val="292B2C"/>
-          <w:sz w:val="20"/>
-          <w:shd w:val="clear" w:color="auto" w:fill="FFFFFF"/>
-        </w:rPr>
-        <w:t>2801154 </w:t>
+        <w:t>+91 291 2801154 </w:t>
       </w:r>
       <w:r>
         <w:rPr>
@@ -265,18 +299,7 @@
           <w:szCs w:val="24"/>
           <w:lang w:val="en-GB" w:eastAsia="en-IN"/>
         </w:rPr>
-        <w:t>Email</w:t>
-      </w:r>
-      <w:r>
-        <w:rPr>
-          <w:rFonts w:ascii="Candara" w:eastAsia="Candara" w:hAnsi="Candara" w:cs="Candara"/>
-          <w:i/>
-          <w:color w:val="00000A"/>
-          <w:sz w:val="24"/>
-          <w:szCs w:val="24"/>
-          <w:lang w:val="en-GB" w:eastAsia="en-IN"/>
-        </w:rPr>
-        <w:t xml:space="preserve">: </w:t>
+        <w:t xml:space="preserve">Email: </w:t>
       </w:r>
       <w:hyperlink r:id="rId9" w:history="1">
         <w:r>
@@ -379,8 +402,6 @@
         </w:rPr>
         <w:t>INTERNSHIP</w:t>
       </w:r>
-      <w:bookmarkStart w:id="0" w:name="_GoBack"/>
-      <w:bookmarkEnd w:id="0"/>
       <w:r>
         <w:rPr>
           <w:rFonts w:ascii="Candara" w:eastAsia="Times New Roman" w:hAnsi="Candara" w:cs="Times New Roman"/>
@@ -421,7 +442,7 @@
           <w:sz w:val="28"/>
           <w:szCs w:val="28"/>
         </w:rPr>
-        <w:t>8</w:t>
+        <w:t>9</w:t>
       </w:r>
       <w:r>
         <w:rPr>
@@ -431,7 +452,7 @@
           <w:sz w:val="28"/>
           <w:szCs w:val="28"/>
         </w:rPr>
-        <w:t>-1</w:t>
+        <w:t>-</w:t>
       </w:r>
       <w:r>
         <w:rPr>
@@ -441,7 +462,7 @@
           <w:sz w:val="28"/>
           <w:szCs w:val="28"/>
         </w:rPr>
-        <w:t>9</w:t>
+        <w:t>20</w:t>
       </w:r>
       <w:r>
         <w:rPr>
@@ -1333,6 +1354,7 @@
                 <w:szCs w:val="24"/>
               </w:rPr>
             </w:pPr>
+            <w:proofErr w:type="spellStart"/>
             <w:r>
               <w:rPr>
                 <w:rFonts w:ascii="Candara" w:eastAsia="Times New Roman" w:hAnsi="Candara" w:cs="Arial"/>
@@ -1341,7 +1363,18 @@
                 <w:sz w:val="24"/>
                 <w:szCs w:val="24"/>
               </w:rPr>
-              <w:t>M.Tech.</w:t>
+              <w:t>M.Tech</w:t>
+            </w:r>
+            <w:proofErr w:type="spellEnd"/>
+            <w:r>
+              <w:rPr>
+                <w:rFonts w:ascii="Candara" w:eastAsia="Times New Roman" w:hAnsi="Candara" w:cs="Arial"/>
+                <w:b/>
+                <w:bCs/>
+                <w:sz w:val="24"/>
+                <w:szCs w:val="24"/>
+              </w:rPr>
+              <w:t>.</w:t>
             </w:r>
           </w:p>
         </w:tc>
@@ -1421,6 +1454,104 @@
                 <w:szCs w:val="24"/>
               </w:rPr>
               <w:t>Electrical Engineering</w:t>
+            </w:r>
+          </w:p>
+        </w:tc>
+        <w:tc>
+          <w:tcPr>
+            <w:tcW w:w="2322" w:type="dxa"/>
+          </w:tcPr>
+          <w:p>
+            <w:pPr>
+              <w:spacing w:line="300" w:lineRule="atLeast"/>
+              <w:jc w:val="both"/>
+              <w:rPr>
+                <w:rFonts w:ascii="Candara" w:eastAsia="Times New Roman" w:hAnsi="Candara" w:cs="Arial"/>
+                <w:bCs/>
+                <w:sz w:val="24"/>
+                <w:szCs w:val="24"/>
+              </w:rPr>
+            </w:pPr>
+          </w:p>
+        </w:tc>
+      </w:tr>
+      <w:tr>
+        <w:trPr>
+          <w:trHeight w:val="332"/>
+          <w:jc w:val="center"/>
+        </w:trPr>
+        <w:tc>
+          <w:tcPr>
+            <w:tcW w:w="7650" w:type="dxa"/>
+          </w:tcPr>
+          <w:p>
+            <w:pPr>
+              <w:spacing w:line="300" w:lineRule="atLeast"/>
+              <w:jc w:val="both"/>
+              <w:rPr>
+                <w:rFonts w:ascii="Candara" w:eastAsia="Times New Roman" w:hAnsi="Candara" w:cs="Arial"/>
+                <w:bCs/>
+                <w:sz w:val="24"/>
+                <w:szCs w:val="24"/>
+              </w:rPr>
+            </w:pPr>
+            <w:r>
+              <w:rPr>
+                <w:rFonts w:ascii="Candara" w:eastAsia="Times New Roman" w:hAnsi="Candara" w:cs="Arial"/>
+                <w:bCs/>
+                <w:sz w:val="24"/>
+                <w:szCs w:val="24"/>
+              </w:rPr>
+              <w:t>Computer Science and Engineering</w:t>
+            </w:r>
+          </w:p>
+        </w:tc>
+        <w:tc>
+          <w:tcPr>
+            <w:tcW w:w="2322" w:type="dxa"/>
+          </w:tcPr>
+          <w:p>
+            <w:pPr>
+              <w:spacing w:line="300" w:lineRule="atLeast"/>
+              <w:jc w:val="both"/>
+              <w:rPr>
+                <w:rFonts w:ascii="Candara" w:eastAsia="Times New Roman" w:hAnsi="Candara" w:cs="Arial"/>
+                <w:bCs/>
+                <w:sz w:val="24"/>
+                <w:szCs w:val="24"/>
+              </w:rPr>
+            </w:pPr>
+          </w:p>
+        </w:tc>
+      </w:tr>
+      <w:tr>
+        <w:trPr>
+          <w:trHeight w:val="332"/>
+          <w:jc w:val="center"/>
+        </w:trPr>
+        <w:tc>
+          <w:tcPr>
+            <w:tcW w:w="7650" w:type="dxa"/>
+          </w:tcPr>
+          <w:p>
+            <w:pPr>
+              <w:spacing w:line="300" w:lineRule="atLeast"/>
+              <w:jc w:val="both"/>
+              <w:rPr>
+                <w:rFonts w:ascii="Candara" w:eastAsia="Times New Roman" w:hAnsi="Candara" w:cs="Arial"/>
+                <w:bCs/>
+                <w:sz w:val="24"/>
+                <w:szCs w:val="24"/>
+              </w:rPr>
+            </w:pPr>
+            <w:r>
+              <w:rPr>
+                <w:rFonts w:ascii="Candara" w:eastAsia="Times New Roman" w:hAnsi="Candara" w:cs="Arial"/>
+                <w:bCs/>
+                <w:sz w:val="24"/>
+                <w:szCs w:val="24"/>
+              </w:rPr>
+              <w:t>Metallurgical and Material Engineering</w:t>
             </w:r>
           </w:p>
         </w:tc>
@@ -1580,17 +1711,7 @@
                 <w:sz w:val="24"/>
                 <w:szCs w:val="24"/>
               </w:rPr>
-              <w:t>M</w:t>
-            </w:r>
-            <w:r>
-              <w:rPr>
-                <w:rFonts w:ascii="Candara" w:eastAsia="Times New Roman" w:hAnsi="Candara" w:cs="Arial"/>
-                <w:b/>
-                <w:bCs/>
-                <w:sz w:val="24"/>
-                <w:szCs w:val="24"/>
-              </w:rPr>
-              <w:t>.Sc.</w:t>
+              <w:t>M.Sc.</w:t>
             </w:r>
           </w:p>
         </w:tc>
@@ -1909,6 +2030,15 @@
               </w:rPr>
               <w:t>Computer Science</w:t>
             </w:r>
+            <w:r>
+              <w:rPr>
+                <w:rFonts w:ascii="Candara" w:eastAsia="Times New Roman" w:hAnsi="Candara" w:cs="Arial"/>
+                <w:bCs/>
+                <w:sz w:val="24"/>
+                <w:szCs w:val="24"/>
+              </w:rPr>
+              <w:t xml:space="preserve"> and Engineering</w:t>
+            </w:r>
           </w:p>
         </w:tc>
         <w:tc>
@@ -2091,7 +2221,7 @@
                 <w:sz w:val="24"/>
                 <w:szCs w:val="24"/>
               </w:rPr>
-              <w:t>Biology</w:t>
+              <w:t>Bioscience and Bioengineering</w:t>
             </w:r>
           </w:p>
         </w:tc>
@@ -2138,6 +2268,52 @@
                 <w:szCs w:val="24"/>
               </w:rPr>
               <w:t>Humanities &amp; Social sciences</w:t>
+            </w:r>
+          </w:p>
+        </w:tc>
+        <w:tc>
+          <w:tcPr>
+            <w:tcW w:w="2657" w:type="dxa"/>
+          </w:tcPr>
+          <w:p>
+            <w:pPr>
+              <w:spacing w:line="300" w:lineRule="atLeast"/>
+              <w:jc w:val="both"/>
+              <w:rPr>
+                <w:rFonts w:ascii="Candara" w:eastAsia="Times New Roman" w:hAnsi="Candara" w:cs="Arial"/>
+                <w:b/>
+                <w:bCs/>
+                <w:sz w:val="24"/>
+                <w:szCs w:val="24"/>
+              </w:rPr>
+            </w:pPr>
+          </w:p>
+        </w:tc>
+      </w:tr>
+      <w:tr>
+        <w:tc>
+          <w:tcPr>
+            <w:tcW w:w="7508" w:type="dxa"/>
+          </w:tcPr>
+          <w:p>
+            <w:pPr>
+              <w:spacing w:line="300" w:lineRule="atLeast"/>
+              <w:jc w:val="both"/>
+              <w:rPr>
+                <w:rFonts w:ascii="Candara" w:eastAsia="Times New Roman" w:hAnsi="Candara" w:cs="Arial"/>
+                <w:bCs/>
+                <w:sz w:val="24"/>
+                <w:szCs w:val="24"/>
+              </w:rPr>
+            </w:pPr>
+            <w:r>
+              <w:rPr>
+                <w:rFonts w:ascii="Candara" w:eastAsia="Times New Roman" w:hAnsi="Candara" w:cs="Arial"/>
+                <w:bCs/>
+                <w:sz w:val="24"/>
+                <w:szCs w:val="24"/>
+              </w:rPr>
+              <w:t>Metallurgical and Materials Engineering</w:t>
             </w:r>
           </w:p>
         </w:tc>
@@ -2713,6 +2889,96 @@
         </w:rPr>
       </w:pPr>
     </w:p>
+    <w:tbl>
+      <w:tblPr>
+        <w:tblpPr w:leftFromText="180" w:rightFromText="180" w:vertAnchor="text" w:horzAnchor="page" w:tblpX="6301" w:tblpY="6"/>
+        <w:tblW w:w="0" w:type="auto"/>
+        <w:tblBorders>
+          <w:top w:val="single" w:sz="4" w:space="0" w:color="auto"/>
+          <w:left w:val="single" w:sz="4" w:space="0" w:color="auto"/>
+          <w:bottom w:val="single" w:sz="4" w:space="0" w:color="auto"/>
+          <w:right w:val="single" w:sz="4" w:space="0" w:color="auto"/>
+          <w:insideH w:val="single" w:sz="4" w:space="0" w:color="auto"/>
+          <w:insideV w:val="single" w:sz="4" w:space="0" w:color="auto"/>
+        </w:tblBorders>
+        <w:tblLook w:val="0000" w:firstRow="0" w:lastRow="0" w:firstColumn="0" w:lastColumn="0" w:noHBand="0" w:noVBand="0"/>
+      </w:tblPr>
+      <w:tblGrid>
+        <w:gridCol w:w="730"/>
+      </w:tblGrid>
+      <w:tr>
+        <w:tblPrEx>
+          <w:tblCellMar>
+            <w:top w:w="0" w:type="dxa"/>
+            <w:bottom w:w="0" w:type="dxa"/>
+          </w:tblCellMar>
+        </w:tblPrEx>
+        <w:trPr>
+          <w:trHeight w:val="252"/>
+        </w:trPr>
+        <w:tc>
+          <w:tcPr>
+            <w:tcW w:w="730" w:type="dxa"/>
+          </w:tcPr>
+          <w:p>
+            <w:pPr>
+              <w:pStyle w:val="NoSpacing1"/>
+              <w:rPr>
+                <w:rFonts w:ascii="Book Antiqua" w:hAnsi="Book Antiqua" w:cs="Arial"/>
+                <w:sz w:val="24"/>
+                <w:szCs w:val="24"/>
+              </w:rPr>
+            </w:pPr>
+            <w:bookmarkStart w:id="0" w:name="_Hlk15151986"/>
+          </w:p>
+        </w:tc>
+      </w:tr>
+      <w:bookmarkEnd w:id="0"/>
+    </w:tbl>
+    <w:tbl>
+      <w:tblPr>
+        <w:tblpPr w:leftFromText="180" w:rightFromText="180" w:vertAnchor="text" w:horzAnchor="page" w:tblpX="8531" w:tblpY="16"/>
+        <w:tblW w:w="0" w:type="auto"/>
+        <w:tblBorders>
+          <w:top w:val="single" w:sz="4" w:space="0" w:color="auto"/>
+          <w:left w:val="single" w:sz="4" w:space="0" w:color="auto"/>
+          <w:bottom w:val="single" w:sz="4" w:space="0" w:color="auto"/>
+          <w:right w:val="single" w:sz="4" w:space="0" w:color="auto"/>
+          <w:insideH w:val="single" w:sz="4" w:space="0" w:color="auto"/>
+          <w:insideV w:val="single" w:sz="4" w:space="0" w:color="auto"/>
+        </w:tblBorders>
+        <w:tblLook w:val="0000" w:firstRow="0" w:lastRow="0" w:firstColumn="0" w:lastColumn="0" w:noHBand="0" w:noVBand="0"/>
+      </w:tblPr>
+      <w:tblGrid>
+        <w:gridCol w:w="730"/>
+      </w:tblGrid>
+      <w:tr>
+        <w:tblPrEx>
+          <w:tblCellMar>
+            <w:top w:w="0" w:type="dxa"/>
+            <w:bottom w:w="0" w:type="dxa"/>
+          </w:tblCellMar>
+        </w:tblPrEx>
+        <w:trPr>
+          <w:trHeight w:val="252"/>
+        </w:trPr>
+        <w:tc>
+          <w:tcPr>
+            <w:tcW w:w="730" w:type="dxa"/>
+          </w:tcPr>
+          <w:p>
+            <w:pPr>
+              <w:pStyle w:val="NoSpacing1"/>
+              <w:rPr>
+                <w:rFonts w:ascii="Book Antiqua" w:hAnsi="Book Antiqua" w:cs="Arial"/>
+                <w:sz w:val="24"/>
+                <w:szCs w:val="24"/>
+              </w:rPr>
+            </w:pPr>
+          </w:p>
+        </w:tc>
+      </w:tr>
+    </w:tbl>
     <w:p>
       <w:pPr>
         <w:pStyle w:val="NoSpacing1"/>
@@ -2740,14 +3006,23 @@
           <w:sz w:val="24"/>
           <w:szCs w:val="24"/>
         </w:rPr>
-        <w:t>Eligibility Criteria</w:t>
+        <w:t xml:space="preserve">Eligibility </w:t>
       </w:r>
+      <w:proofErr w:type="gramStart"/>
       <w:r>
         <w:rPr>
           <w:rFonts w:ascii="Book Antiqua" w:hAnsi="Book Antiqua" w:cs="Arial"/>
           <w:sz w:val="24"/>
           <w:szCs w:val="24"/>
         </w:rPr>
+        <w:t>Criteria</w:t>
+      </w:r>
+      <w:r>
+        <w:rPr>
+          <w:rFonts w:ascii="Book Antiqua" w:hAnsi="Book Antiqua" w:cs="Arial"/>
+          <w:sz w:val="24"/>
+          <w:szCs w:val="24"/>
+        </w:rPr>
         <w:t xml:space="preserve"> </w:t>
       </w:r>
       <w:r>
@@ -2756,8 +3031,141 @@
           <w:sz w:val="24"/>
           <w:szCs w:val="24"/>
         </w:rPr>
-        <w:t xml:space="preserve"> :  </w:t>
+        <w:t xml:space="preserve"> :</w:t>
       </w:r>
+      <w:proofErr w:type="gramEnd"/>
+      <w:r>
+        <w:rPr>
+          <w:rFonts w:ascii="Book Antiqua" w:hAnsi="Book Antiqua" w:cs="Arial"/>
+          <w:sz w:val="24"/>
+          <w:szCs w:val="24"/>
+        </w:rPr>
+        <w:t xml:space="preserve">  </w:t>
+      </w:r>
+      <w:proofErr w:type="spellStart"/>
+      <w:r>
+        <w:rPr>
+          <w:rFonts w:ascii="Book Antiqua" w:hAnsi="Book Antiqua" w:cs="Arial"/>
+          <w:sz w:val="24"/>
+          <w:szCs w:val="24"/>
+        </w:rPr>
+        <w:t>B.Tech</w:t>
+      </w:r>
+      <w:proofErr w:type="spellEnd"/>
+      <w:r>
+        <w:rPr>
+          <w:rFonts w:ascii="Book Antiqua" w:hAnsi="Book Antiqua" w:cs="Arial"/>
+          <w:sz w:val="24"/>
+          <w:szCs w:val="24"/>
+        </w:rPr>
+        <w:t xml:space="preserve">                                 </w:t>
+      </w:r>
+      <w:proofErr w:type="spellStart"/>
+      <w:r>
+        <w:rPr>
+          <w:rFonts w:ascii="Book Antiqua" w:hAnsi="Book Antiqua" w:cs="Arial"/>
+          <w:sz w:val="24"/>
+          <w:szCs w:val="24"/>
+        </w:rPr>
+        <w:t>M.Tech</w:t>
+      </w:r>
+      <w:proofErr w:type="spellEnd"/>
+    </w:p>
+    <w:p>
+      <w:pPr>
+        <w:pStyle w:val="NoSpacing1"/>
+        <w:jc w:val="center"/>
+        <w:rPr>
+          <w:rFonts w:ascii="Arial" w:hAnsi="Arial" w:cs="Arial"/>
+          <w:sz w:val="24"/>
+          <w:szCs w:val="24"/>
+        </w:rPr>
+      </w:pPr>
+    </w:p>
+    <w:p>
+      <w:pPr>
+        <w:pStyle w:val="NoSpacing1"/>
+        <w:rPr>
+          <w:rFonts w:ascii="Arial" w:hAnsi="Arial" w:cs="Arial"/>
+          <w:sz w:val="24"/>
+          <w:szCs w:val="24"/>
+        </w:rPr>
+      </w:pPr>
+      <w:r>
+        <w:rPr>
+          <w:rFonts w:ascii="Arial" w:hAnsi="Arial" w:cs="Arial"/>
+          <w:sz w:val="24"/>
+          <w:szCs w:val="24"/>
+        </w:rPr>
+        <w:t xml:space="preserve">           </w:t>
+      </w:r>
+      <w:r>
+        <w:rPr>
+          <w:rFonts w:ascii="Arial" w:hAnsi="Arial" w:cs="Arial"/>
+          <w:sz w:val="24"/>
+          <w:szCs w:val="24"/>
+        </w:rPr>
+        <w:t>Any other criteria, please specify:</w:t>
+      </w:r>
+    </w:p>
+    <w:tbl>
+      <w:tblPr>
+        <w:tblStyle w:val="TableGrid"/>
+        <w:tblpPr w:leftFromText="180" w:rightFromText="180" w:vertAnchor="text" w:horzAnchor="page" w:tblpX="1921" w:tblpY="206"/>
+        <w:tblW w:w="0" w:type="auto"/>
+        <w:tblLook w:val="04A0" w:firstRow="1" w:lastRow="0" w:firstColumn="1" w:lastColumn="0" w:noHBand="0" w:noVBand="1"/>
+      </w:tblPr>
+      <w:tblGrid>
+        <w:gridCol w:w="9926"/>
+      </w:tblGrid>
+      <w:tr>
+        <w:trPr>
+          <w:trHeight w:val="416"/>
+        </w:trPr>
+        <w:tc>
+          <w:tcPr>
+            <w:tcW w:w="9926" w:type="dxa"/>
+          </w:tcPr>
+          <w:p>
+            <w:pPr>
+              <w:pStyle w:val="NoSpacing1"/>
+              <w:rPr>
+                <w:rFonts w:ascii="Arial" w:hAnsi="Arial" w:cs="Arial"/>
+                <w:sz w:val="24"/>
+                <w:szCs w:val="24"/>
+              </w:rPr>
+            </w:pPr>
+          </w:p>
+        </w:tc>
+      </w:tr>
+    </w:tbl>
+    <w:p>
+      <w:pPr>
+        <w:pStyle w:val="NoSpacing1"/>
+        <w:rPr>
+          <w:rFonts w:ascii="Arial" w:hAnsi="Arial" w:cs="Arial"/>
+          <w:sz w:val="24"/>
+          <w:szCs w:val="24"/>
+        </w:rPr>
+      </w:pPr>
+      <w:r>
+        <w:rPr>
+          <w:rFonts w:ascii="Arial" w:hAnsi="Arial" w:cs="Arial"/>
+          <w:sz w:val="24"/>
+          <w:szCs w:val="24"/>
+        </w:rPr>
+        <w:tab/>
+      </w:r>
+    </w:p>
+    <w:p>
+      <w:pPr>
+        <w:pStyle w:val="NoSpacing1"/>
+        <w:rPr>
+          <w:rFonts w:ascii="Arial" w:hAnsi="Arial" w:cs="Arial"/>
+          <w:sz w:val="24"/>
+          <w:szCs w:val="24"/>
+        </w:rPr>
+      </w:pPr>
     </w:p>
     <w:p>
       <w:pPr>
@@ -2790,6 +3198,7 @@
           <w:sz w:val="24"/>
           <w:szCs w:val="24"/>
         </w:rPr>
+        <w:lastRenderedPageBreak/>
         <w:t>Shortlist from Resumes (Yes/No)</w:t>
       </w:r>
       <w:r>
@@ -2976,7 +3385,7 @@
       <w:tr>
         <w:tc>
           <w:tcPr>
-            <w:tcW w:w="4608" w:type="dxa"/>
+            <w:tcW w:w="3163" w:type="dxa"/>
             <w:shd w:val="clear" w:color="auto" w:fill="FFFFFF" w:themeFill="background1"/>
             <w:vAlign w:val="center"/>
           </w:tcPr>
@@ -3006,7 +3415,7 @@
         </w:tc>
         <w:tc>
           <w:tcPr>
-            <w:tcW w:w="3240" w:type="dxa"/>
+            <w:tcW w:w="2237" w:type="dxa"/>
             <w:shd w:val="clear" w:color="auto" w:fill="FFFFFF" w:themeFill="background1"/>
             <w:vAlign w:val="center"/>
           </w:tcPr>
@@ -3036,7 +3445,7 @@
         </w:tc>
         <w:tc>
           <w:tcPr>
-            <w:tcW w:w="3420" w:type="dxa"/>
+            <w:tcW w:w="2424" w:type="dxa"/>
             <w:shd w:val="clear" w:color="auto" w:fill="FFFFFF" w:themeFill="background1"/>
             <w:vAlign w:val="center"/>
           </w:tcPr>
@@ -3066,7 +3475,7 @@
         </w:tc>
         <w:tc>
           <w:tcPr>
-            <w:tcW w:w="2906" w:type="dxa"/>
+            <w:tcW w:w="2102" w:type="dxa"/>
             <w:shd w:val="clear" w:color="auto" w:fill="FFFFFF" w:themeFill="background1"/>
             <w:vAlign w:val="center"/>
           </w:tcPr>
@@ -3098,7 +3507,7 @@
       <w:tr>
         <w:tc>
           <w:tcPr>
-            <w:tcW w:w="4608" w:type="dxa"/>
+            <w:tcW w:w="3163" w:type="dxa"/>
             <w:shd w:val="clear" w:color="auto" w:fill="FFFFFF" w:themeFill="background1"/>
             <w:vAlign w:val="center"/>
           </w:tcPr>
@@ -3126,7 +3535,7 @@
         </w:tc>
         <w:tc>
           <w:tcPr>
-            <w:tcW w:w="3240" w:type="dxa"/>
+            <w:tcW w:w="2237" w:type="dxa"/>
             <w:shd w:val="clear" w:color="auto" w:fill="FFFFFF" w:themeFill="background1"/>
             <w:vAlign w:val="center"/>
           </w:tcPr>
@@ -3144,7 +3553,7 @@
         </w:tc>
         <w:tc>
           <w:tcPr>
-            <w:tcW w:w="3420" w:type="dxa"/>
+            <w:tcW w:w="2424" w:type="dxa"/>
             <w:shd w:val="clear" w:color="auto" w:fill="FFFFFF" w:themeFill="background1"/>
             <w:vAlign w:val="center"/>
           </w:tcPr>
@@ -3162,7 +3571,7 @@
         </w:tc>
         <w:tc>
           <w:tcPr>
-            <w:tcW w:w="2906" w:type="dxa"/>
+            <w:tcW w:w="2102" w:type="dxa"/>
             <w:shd w:val="clear" w:color="auto" w:fill="FFFFFF" w:themeFill="background1"/>
             <w:vAlign w:val="center"/>
           </w:tcPr>
@@ -3182,7 +3591,7 @@
       <w:tr>
         <w:tc>
           <w:tcPr>
-            <w:tcW w:w="4608" w:type="dxa"/>
+            <w:tcW w:w="3163" w:type="dxa"/>
             <w:shd w:val="clear" w:color="auto" w:fill="FFFFFF" w:themeFill="background1"/>
             <w:vAlign w:val="center"/>
           </w:tcPr>
@@ -3210,7 +3619,7 @@
         </w:tc>
         <w:tc>
           <w:tcPr>
-            <w:tcW w:w="3240" w:type="dxa"/>
+            <w:tcW w:w="2237" w:type="dxa"/>
             <w:shd w:val="clear" w:color="auto" w:fill="FFFFFF" w:themeFill="background1"/>
             <w:vAlign w:val="center"/>
           </w:tcPr>
@@ -3228,7 +3637,7 @@
         </w:tc>
         <w:tc>
           <w:tcPr>
-            <w:tcW w:w="3420" w:type="dxa"/>
+            <w:tcW w:w="2424" w:type="dxa"/>
             <w:shd w:val="clear" w:color="auto" w:fill="FFFFFF" w:themeFill="background1"/>
             <w:vAlign w:val="center"/>
           </w:tcPr>
@@ -3246,7 +3655,7 @@
         </w:tc>
         <w:tc>
           <w:tcPr>
-            <w:tcW w:w="2906" w:type="dxa"/>
+            <w:tcW w:w="2102" w:type="dxa"/>
             <w:shd w:val="clear" w:color="auto" w:fill="FFFFFF" w:themeFill="background1"/>
             <w:vAlign w:val="center"/>
           </w:tcPr>
@@ -3266,7 +3675,7 @@
       <w:tr>
         <w:tc>
           <w:tcPr>
-            <w:tcW w:w="4608" w:type="dxa"/>
+            <w:tcW w:w="3163" w:type="dxa"/>
             <w:shd w:val="clear" w:color="auto" w:fill="FFFFFF" w:themeFill="background1"/>
             <w:vAlign w:val="center"/>
           </w:tcPr>
@@ -3288,13 +3697,13 @@
                 <w:sz w:val="24"/>
                 <w:szCs w:val="24"/>
               </w:rPr>
-              <w:t>Group Flyer</w:t>
+              <w:t xml:space="preserve">Group Discussion </w:t>
             </w:r>
           </w:p>
         </w:tc>
         <w:tc>
           <w:tcPr>
-            <w:tcW w:w="3240" w:type="dxa"/>
+            <w:tcW w:w="2237" w:type="dxa"/>
             <w:shd w:val="clear" w:color="auto" w:fill="FFFFFF" w:themeFill="background1"/>
             <w:vAlign w:val="center"/>
           </w:tcPr>
@@ -3312,7 +3721,7 @@
         </w:tc>
         <w:tc>
           <w:tcPr>
-            <w:tcW w:w="3420" w:type="dxa"/>
+            <w:tcW w:w="2424" w:type="dxa"/>
             <w:shd w:val="clear" w:color="auto" w:fill="FFFFFF" w:themeFill="background1"/>
             <w:vAlign w:val="center"/>
           </w:tcPr>
@@ -3330,7 +3739,7 @@
         </w:tc>
         <w:tc>
           <w:tcPr>
-            <w:tcW w:w="2906" w:type="dxa"/>
+            <w:tcW w:w="2102" w:type="dxa"/>
             <w:shd w:val="clear" w:color="auto" w:fill="FFFFFF" w:themeFill="background1"/>
             <w:vAlign w:val="center"/>
           </w:tcPr>
@@ -3350,7 +3759,7 @@
       <w:tr>
         <w:tc>
           <w:tcPr>
-            <w:tcW w:w="4608" w:type="dxa"/>
+            <w:tcW w:w="3163" w:type="dxa"/>
             <w:shd w:val="clear" w:color="auto" w:fill="FFFFFF" w:themeFill="background1"/>
             <w:vAlign w:val="center"/>
           </w:tcPr>
@@ -3372,13 +3781,13 @@
                 <w:sz w:val="24"/>
                 <w:szCs w:val="24"/>
               </w:rPr>
-              <w:t xml:space="preserve">Group Discussion </w:t>
+              <w:t xml:space="preserve">Technical Interview </w:t>
             </w:r>
           </w:p>
         </w:tc>
         <w:tc>
           <w:tcPr>
-            <w:tcW w:w="3240" w:type="dxa"/>
+            <w:tcW w:w="2237" w:type="dxa"/>
             <w:shd w:val="clear" w:color="auto" w:fill="FFFFFF" w:themeFill="background1"/>
             <w:vAlign w:val="center"/>
           </w:tcPr>
@@ -3396,7 +3805,7 @@
         </w:tc>
         <w:tc>
           <w:tcPr>
-            <w:tcW w:w="3420" w:type="dxa"/>
+            <w:tcW w:w="2424" w:type="dxa"/>
             <w:shd w:val="clear" w:color="auto" w:fill="FFFFFF" w:themeFill="background1"/>
             <w:vAlign w:val="center"/>
           </w:tcPr>
@@ -3414,7 +3823,7 @@
         </w:tc>
         <w:tc>
           <w:tcPr>
-            <w:tcW w:w="2906" w:type="dxa"/>
+            <w:tcW w:w="2102" w:type="dxa"/>
             <w:shd w:val="clear" w:color="auto" w:fill="FFFFFF" w:themeFill="background1"/>
             <w:vAlign w:val="center"/>
           </w:tcPr>
@@ -3434,7 +3843,7 @@
       <w:tr>
         <w:tc>
           <w:tcPr>
-            <w:tcW w:w="4608" w:type="dxa"/>
+            <w:tcW w:w="3163" w:type="dxa"/>
             <w:shd w:val="clear" w:color="auto" w:fill="FFFFFF" w:themeFill="background1"/>
             <w:vAlign w:val="center"/>
           </w:tcPr>
@@ -3456,13 +3865,13 @@
                 <w:sz w:val="24"/>
                 <w:szCs w:val="24"/>
               </w:rPr>
-              <w:t xml:space="preserve">Technical Interview </w:t>
+              <w:t xml:space="preserve">HR Interview </w:t>
             </w:r>
           </w:p>
         </w:tc>
         <w:tc>
           <w:tcPr>
-            <w:tcW w:w="3240" w:type="dxa"/>
+            <w:tcW w:w="2237" w:type="dxa"/>
             <w:shd w:val="clear" w:color="auto" w:fill="FFFFFF" w:themeFill="background1"/>
             <w:vAlign w:val="center"/>
           </w:tcPr>
@@ -3480,7 +3889,7 @@
         </w:tc>
         <w:tc>
           <w:tcPr>
-            <w:tcW w:w="3420" w:type="dxa"/>
+            <w:tcW w:w="2424" w:type="dxa"/>
             <w:shd w:val="clear" w:color="auto" w:fill="FFFFFF" w:themeFill="background1"/>
             <w:vAlign w:val="center"/>
           </w:tcPr>
@@ -3498,7 +3907,7 @@
         </w:tc>
         <w:tc>
           <w:tcPr>
-            <w:tcW w:w="2906" w:type="dxa"/>
+            <w:tcW w:w="2102" w:type="dxa"/>
             <w:shd w:val="clear" w:color="auto" w:fill="FFFFFF" w:themeFill="background1"/>
             <w:vAlign w:val="center"/>
           </w:tcPr>
@@ -3518,7 +3927,7 @@
       <w:tr>
         <w:tc>
           <w:tcPr>
-            <w:tcW w:w="4608" w:type="dxa"/>
+            <w:tcW w:w="3163" w:type="dxa"/>
             <w:shd w:val="clear" w:color="auto" w:fill="FFFFFF" w:themeFill="background1"/>
             <w:vAlign w:val="center"/>
           </w:tcPr>
@@ -3540,13 +3949,15 @@
                 <w:sz w:val="24"/>
                 <w:szCs w:val="24"/>
               </w:rPr>
-              <w:t xml:space="preserve">HR Interview </w:t>
+              <w:t>Other</w:t>
             </w:r>
-          </w:p>
-        </w:tc>
-        <w:tc>
-          <w:tcPr>
-            <w:tcW w:w="3240" w:type="dxa"/>
+            <w:bookmarkStart w:id="1" w:name="_GoBack"/>
+            <w:bookmarkEnd w:id="1"/>
+          </w:p>
+        </w:tc>
+        <w:tc>
+          <w:tcPr>
+            <w:tcW w:w="2237" w:type="dxa"/>
             <w:shd w:val="clear" w:color="auto" w:fill="FFFFFF" w:themeFill="background1"/>
             <w:vAlign w:val="center"/>
           </w:tcPr>
@@ -3564,7 +3975,7 @@
         </w:tc>
         <w:tc>
           <w:tcPr>
-            <w:tcW w:w="3420" w:type="dxa"/>
+            <w:tcW w:w="2424" w:type="dxa"/>
             <w:shd w:val="clear" w:color="auto" w:fill="FFFFFF" w:themeFill="background1"/>
             <w:vAlign w:val="center"/>
           </w:tcPr>
@@ -3582,7 +3993,7 @@
         </w:tc>
         <w:tc>
           <w:tcPr>
-            <w:tcW w:w="2906" w:type="dxa"/>
+            <w:tcW w:w="2102" w:type="dxa"/>
             <w:shd w:val="clear" w:color="auto" w:fill="FFFFFF" w:themeFill="background1"/>
             <w:vAlign w:val="center"/>
           </w:tcPr>
@@ -7459,7 +7870,7 @@
       </w:pPr>
     </w:pPrDefault>
   </w:docDefaults>
-  <w:latentStyles w:defLockedState="0" w:defUIPriority="99" w:defSemiHidden="0" w:defUnhideWhenUsed="0" w:defQFormat="0" w:count="375">
+  <w:latentStyles w:defLockedState="0" w:defUIPriority="99" w:defSemiHidden="0" w:defUnhideWhenUsed="0" w:defQFormat="0" w:count="376">
     <w:lsdException w:name="Normal" w:uiPriority="0" w:qFormat="1"/>
     <w:lsdException w:name="heading 1" w:uiPriority="9" w:qFormat="1"/>
     <w:lsdException w:name="heading 2" w:semiHidden="1" w:uiPriority="9" w:unhideWhenUsed="1" w:qFormat="1"/>
@@ -7565,7 +7976,6 @@
     <w:lsdException w:name="HTML Sample" w:semiHidden="1" w:unhideWhenUsed="1"/>
     <w:lsdException w:name="HTML Typewriter" w:semiHidden="1" w:unhideWhenUsed="1"/>
     <w:lsdException w:name="HTML Variable" w:semiHidden="1" w:unhideWhenUsed="1"/>
-    <w:lsdException w:name="Normal Table" w:semiHidden="1" w:unhideWhenUsed="1"/>
     <w:lsdException w:name="annotation subject" w:semiHidden="1" w:unhideWhenUsed="1"/>
     <w:lsdException w:name="No List" w:semiHidden="1" w:unhideWhenUsed="1"/>
     <w:lsdException w:name="Outline List 1" w:semiHidden="1" w:unhideWhenUsed="1"/>
@@ -7612,10 +8022,8 @@
     <w:lsdException w:name="Table Subtle 2" w:semiHidden="1" w:unhideWhenUsed="1"/>
     <w:lsdException w:name="Table Web 1" w:semiHidden="1" w:unhideWhenUsed="1"/>
     <w:lsdException w:name="Table Web 2" w:semiHidden="1" w:unhideWhenUsed="1"/>
-    <w:lsdException w:name="Table Web 3" w:semiHidden="1" w:unhideWhenUsed="1"/>
     <w:lsdException w:name="Balloon Text" w:semiHidden="1" w:unhideWhenUsed="1"/>
     <w:lsdException w:name="Table Grid" w:uiPriority="59"/>
-    <w:lsdException w:name="Table Theme" w:semiHidden="1" w:unhideWhenUsed="1"/>
     <w:lsdException w:name="Placeholder Text" w:semiHidden="1"/>
     <w:lsdException w:name="No Spacing" w:uiPriority="1" w:qFormat="1"/>
     <w:lsdException w:name="Light Shading" w:uiPriority="60"/>
@@ -7835,11 +8243,12 @@
     <w:lsdException w:name="Smart Hyperlink" w:semiHidden="1" w:unhideWhenUsed="1"/>
     <w:lsdException w:name="Hashtag" w:semiHidden="1" w:unhideWhenUsed="1"/>
     <w:lsdException w:name="Unresolved Mention" w:semiHidden="1" w:unhideWhenUsed="1"/>
+    <w:lsdException w:name="Smart Link" w:semiHidden="1" w:unhideWhenUsed="1"/>
   </w:latentStyles>
   <w:style w:type="paragraph" w:default="1" w:styleId="Normal">
     <w:name w:val="Normal"/>
     <w:qFormat/>
-    <w:rsid w:val="002908B5"/>
+    <w:rsid w:val="009C7B22"/>
   </w:style>
   <w:style w:type="paragraph" w:styleId="Heading2">
     <w:name w:val="heading 2"/>
@@ -8451,7 +8860,7 @@
 </file>
 
 <file path=customXml/itemProps1.xml><?xml version="1.0" encoding="utf-8"?>
-<ds:datastoreItem xmlns:ds="http://schemas.openxmlformats.org/officeDocument/2006/customXml" ds:itemID="{C4272CF4-86F1-498B-AD44-EE932A173B60}">
+<ds:datastoreItem xmlns:ds="http://schemas.openxmlformats.org/officeDocument/2006/customXml" ds:itemID="{6206D590-005A-4447-9B56-ACCF31DE6E13}">
   <ds:schemaRefs>
     <ds:schemaRef ds:uri="http://schemas.openxmlformats.org/officeDocument/2006/bibliography"/>
   </ds:schemaRefs>

</xml_diff>